<commit_message>
Add service and converter.
</commit_message>
<xml_diff>
--- a/src/Ubora.UniversalDocumentConverter/custom-reference.docx
+++ b/src/Ubora.UniversalDocumentConverter/custom-reference.docx
@@ -4,6 +4,14 @@
   <w:body>
     <w:p>
       <w:pPr>
+        <w:pStyle w:val="dt"/>
+      </w:pPr>
+      <w:r>
+        <w:t>dt</w:t>
+      </w:r>
+    </w:p>
+    <w:p>
+      <w:pPr>
         <w:pStyle w:val="Title"/>
       </w:pPr>
       <w:r>
@@ -36,10 +44,11 @@
     </w:p>
     <w:p>
       <w:pPr>
-        <w:pStyle w:val="Comment"/>
-      </w:pPr>
-      <w:r>
-        <w:t>Comment</w:t>
+        <w:pStyle w:val="RightImage"/>
+        <w:framePr w:wrap="around"/>
+      </w:pPr>
+      <w:r>
+        <w:t>Image right</w:t>
       </w:r>
     </w:p>
     <w:p>
@@ -63,16 +72,13 @@
     <w:p>
       <w:pPr>
         <w:pStyle w:val="Heading2"/>
-        <w:rPr>
-          <w:color w:val="FF0000"/>
-        </w:rPr>
       </w:pPr>
       <w:bookmarkStart w:id="1" w:name="heading-2"/>
       <w:r>
-        <w:rPr>
-          <w:color w:val="FF0000"/>
-        </w:rPr>
-        <w:t xml:space="preserve"> Heading 2 </w:t>
+        <w:t xml:space="preserve"> </w:t>
+      </w:r>
+      <w:r>
+        <w:t xml:space="preserve">Heading 2 </w:t>
       </w:r>
       <w:bookmarkEnd w:id="1"/>
     </w:p>
@@ -88,71 +94,66 @@
     </w:p>
     <w:p>
       <w:pPr>
-        <w:pStyle w:val="Heading1"/>
+        <w:pStyle w:val="Heading4"/>
         <w:rPr>
           <w:lang w:val="en-GB"/>
         </w:rPr>
       </w:pPr>
       <w:bookmarkStart w:id="3" w:name="heading-4"/>
       <w:r>
-        <w:t xml:space="preserve"> He</w:t>
-      </w:r>
-      <w:bookmarkStart w:id="4" w:name="_GoBack"/>
+        <w:t xml:space="preserve"> Heading 4 </w:t>
+      </w:r>
+      <w:bookmarkEnd w:id="3"/>
+    </w:p>
+    <w:p>
+      <w:pPr>
+        <w:pStyle w:val="Heading5"/>
+      </w:pPr>
+      <w:bookmarkStart w:id="4" w:name="heading-5"/>
+      <w:r>
+        <w:t xml:space="preserve"> Heading 5 </w:t>
+      </w:r>
       <w:bookmarkEnd w:id="4"/>
-      <w:r>
-        <w:t xml:space="preserve">ading 4 </w:t>
-      </w:r>
-      <w:bookmarkEnd w:id="3"/>
-    </w:p>
-    <w:p>
-      <w:pPr>
-        <w:pStyle w:val="Heading5"/>
-      </w:pPr>
-      <w:bookmarkStart w:id="5" w:name="heading-5"/>
-      <w:r>
-        <w:t xml:space="preserve"> Heading 5 </w:t>
+    </w:p>
+    <w:p>
+      <w:pPr>
+        <w:pStyle w:val="Heading6"/>
+      </w:pPr>
+      <w:bookmarkStart w:id="5" w:name="heading-6"/>
+      <w:r>
+        <w:t xml:space="preserve"> Heading 6 </w:t>
       </w:r>
       <w:bookmarkEnd w:id="5"/>
     </w:p>
     <w:p>
       <w:pPr>
-        <w:pStyle w:val="Heading6"/>
-      </w:pPr>
-      <w:bookmarkStart w:id="6" w:name="heading-6"/>
-      <w:r>
-        <w:t xml:space="preserve"> Heading 6 </w:t>
+        <w:pStyle w:val="Heading7"/>
+      </w:pPr>
+      <w:bookmarkStart w:id="6" w:name="heading-7"/>
+      <w:r>
+        <w:t xml:space="preserve"> Heading 7 </w:t>
       </w:r>
       <w:bookmarkEnd w:id="6"/>
     </w:p>
     <w:p>
       <w:pPr>
-        <w:pStyle w:val="Heading7"/>
-      </w:pPr>
-      <w:bookmarkStart w:id="7" w:name="heading-7"/>
-      <w:r>
-        <w:t xml:space="preserve"> Heading 7 </w:t>
+        <w:pStyle w:val="Heading8"/>
+      </w:pPr>
+      <w:bookmarkStart w:id="7" w:name="heading-8"/>
+      <w:r>
+        <w:t xml:space="preserve"> Heading 8 </w:t>
       </w:r>
       <w:bookmarkEnd w:id="7"/>
     </w:p>
     <w:p>
       <w:pPr>
-        <w:pStyle w:val="Heading8"/>
-      </w:pPr>
-      <w:bookmarkStart w:id="8" w:name="heading-8"/>
-      <w:r>
-        <w:t xml:space="preserve"> Heading 8 </w:t>
+        <w:pStyle w:val="Heading9"/>
+      </w:pPr>
+      <w:bookmarkStart w:id="8" w:name="heading-9"/>
+      <w:r>
+        <w:t xml:space="preserve"> Heading 9 </w:t>
       </w:r>
       <w:bookmarkEnd w:id="8"/>
-    </w:p>
-    <w:p>
-      <w:pPr>
-        <w:pStyle w:val="Heading9"/>
-      </w:pPr>
-      <w:bookmarkStart w:id="9" w:name="heading-9"/>
-      <w:r>
-        <w:t xml:space="preserve"> Heading 9 </w:t>
-      </w:r>
-      <w:bookmarkEnd w:id="9"/>
     </w:p>
     <w:p>
       <w:pPr>
@@ -203,6 +204,8 @@
       <w:r>
         <w:t xml:space="preserve"> Block Text. </w:t>
       </w:r>
+      <w:bookmarkStart w:id="9" w:name="_GoBack"/>
+      <w:bookmarkEnd w:id="9"/>
     </w:p>
     <w:p>
       <w:pPr>
@@ -215,17 +218,21 @@
     <w:tbl>
       <w:tblPr>
         <w:tblStyle w:val="Table"/>
-        <w:tblW w:w="0" w:type="pct"/>
+        <w:tblW w:w="5000" w:type="pct"/>
         <w:tblLook w:val="07E0" w:firstRow="1" w:lastRow="1" w:firstColumn="1" w:lastColumn="1" w:noHBand="1" w:noVBand="1"/>
       </w:tblPr>
       <w:tblGrid>
-        <w:gridCol w:w="842"/>
-        <w:gridCol w:w="842"/>
+        <w:gridCol w:w="4811"/>
+        <w:gridCol w:w="4811"/>
       </w:tblGrid>
       <w:tr>
+        <w:trPr>
+          <w:cnfStyle w:val="100000000000" w:firstRow="1" w:lastRow="0" w:firstColumn="0" w:lastColumn="0" w:oddVBand="0" w:evenVBand="0" w:oddHBand="0" w:evenHBand="0" w:firstRowFirstColumn="0" w:firstRowLastColumn="0" w:lastRowFirstColumn="0" w:lastRowLastColumn="0"/>
+        </w:trPr>
         <w:tc>
           <w:tcPr>
-            <w:tcW w:w="0" w:type="auto"/>
+            <w:cnfStyle w:val="001000000000" w:firstRow="0" w:lastRow="0" w:firstColumn="1" w:lastColumn="0" w:oddVBand="0" w:evenVBand="0" w:oddHBand="0" w:evenHBand="0" w:firstRowFirstColumn="0" w:firstRowLastColumn="0" w:lastRowFirstColumn="0" w:lastRowLastColumn="0"/>
+            <w:tcW w:w="2500" w:type="pct"/>
             <w:tcBorders>
               <w:bottom w:val="single" w:sz="0" w:space="0" w:color="auto"/>
             </w:tcBorders>
@@ -242,7 +249,8 @@
         </w:tc>
         <w:tc>
           <w:tcPr>
-            <w:tcW w:w="0" w:type="auto"/>
+            <w:cnfStyle w:val="000100000000" w:firstRow="0" w:lastRow="0" w:firstColumn="0" w:lastColumn="1" w:oddVBand="0" w:evenVBand="0" w:oddHBand="0" w:evenHBand="0" w:firstRowFirstColumn="0" w:firstRowLastColumn="0" w:lastRowFirstColumn="0" w:lastRowLastColumn="0"/>
+            <w:tcW w:w="2500" w:type="pct"/>
             <w:tcBorders>
               <w:bottom w:val="single" w:sz="0" w:space="0" w:color="auto"/>
             </w:tcBorders>
@@ -259,9 +267,13 @@
         </w:tc>
       </w:tr>
       <w:tr>
+        <w:trPr>
+          <w:cnfStyle w:val="010000000000" w:firstRow="0" w:lastRow="1" w:firstColumn="0" w:lastColumn="0" w:oddVBand="0" w:evenVBand="0" w:oddHBand="0" w:evenHBand="0" w:firstRowFirstColumn="0" w:firstRowLastColumn="0" w:lastRowFirstColumn="0" w:lastRowLastColumn="0"/>
+        </w:trPr>
         <w:tc>
           <w:tcPr>
-            <w:tcW w:w="0" w:type="auto"/>
+            <w:cnfStyle w:val="001000000000" w:firstRow="0" w:lastRow="0" w:firstColumn="1" w:lastColumn="0" w:oddVBand="0" w:evenVBand="0" w:oddHBand="0" w:evenHBand="0" w:firstRowFirstColumn="0" w:firstRowLastColumn="0" w:lastRowFirstColumn="0" w:lastRowLastColumn="0"/>
+            <w:tcW w:w="2500" w:type="pct"/>
           </w:tcPr>
           <w:p>
             <w:pPr>
@@ -274,7 +286,8 @@
         </w:tc>
         <w:tc>
           <w:tcPr>
-            <w:tcW w:w="0" w:type="auto"/>
+            <w:cnfStyle w:val="000100000000" w:firstRow="0" w:lastRow="0" w:firstColumn="0" w:lastColumn="1" w:oddVBand="0" w:evenVBand="0" w:oddHBand="0" w:evenHBand="0" w:firstRowFirstColumn="0" w:firstRowLastColumn="0" w:lastRowFirstColumn="0" w:lastRowLastColumn="0"/>
+            <w:tcW w:w="2500" w:type="pct"/>
           </w:tcPr>
           <w:p>
             <w:pPr>
@@ -400,6 +413,191 @@
 <file path=word/numbering.xml><?xml version="1.0" encoding="utf-8"?>
 <w:numbering xmlns:wpc="http://schemas.microsoft.com/office/word/2010/wordprocessingCanvas" xmlns:cx="http://schemas.microsoft.com/office/drawing/2014/chartex" xmlns:cx1="http://schemas.microsoft.com/office/drawing/2015/9/8/chartex" xmlns:cx2="http://schemas.microsoft.com/office/drawing/2015/10/21/chartex" xmlns:cx3="http://schemas.microsoft.com/office/drawing/2016/5/9/chartex" xmlns:cx4="http://schemas.microsoft.com/office/drawing/2016/5/10/chartex" xmlns:cx5="http://schemas.microsoft.com/office/drawing/2016/5/11/chartex" xmlns:cx6="http://schemas.microsoft.com/office/drawing/2016/5/12/chartex" xmlns:cx7="http://schemas.microsoft.com/office/drawing/2016/5/13/chartex" xmlns:cx8="http://schemas.microsoft.com/office/drawing/2016/5/14/chartex" xmlns:mc="http://schemas.openxmlformats.org/markup-compatibility/2006" xmlns:aink="http://schemas.microsoft.com/office/drawing/2016/ink" xmlns:am3d="http://schemas.microsoft.com/office/drawing/2017/model3d" xmlns:o="urn:schemas-microsoft-com:office:office" xmlns:r="http://schemas.openxmlformats.org/officeDocument/2006/relationships" xmlns:m="http://schemas.openxmlformats.org/officeDocument/2006/math" xmlns:v="urn:schemas-microsoft-com:vml" xmlns:wp14="http://schemas.microsoft.com/office/word/2010/wordprocessingDrawing" xmlns:wp="http://schemas.openxmlformats.org/drawingml/2006/wordprocessingDrawing" xmlns:w10="urn:schemas-microsoft-com:office:word" xmlns:w="http://schemas.openxmlformats.org/wordprocessingml/2006/main" xmlns:w14="http://schemas.microsoft.com/office/word/2010/wordml" xmlns:w15="http://schemas.microsoft.com/office/word/2012/wordml" xmlns:w16cid="http://schemas.microsoft.com/office/word/2016/wordml/cid" xmlns:w16se="http://schemas.microsoft.com/office/word/2015/wordml/symex" xmlns:wpg="http://schemas.microsoft.com/office/word/2010/wordprocessingGroup" xmlns:wpi="http://schemas.microsoft.com/office/word/2010/wordprocessingInk" xmlns:wne="http://schemas.microsoft.com/office/word/2006/wordml" xmlns:wps="http://schemas.microsoft.com/office/word/2010/wordprocessingShape" mc:Ignorable="w14 w15 w16se w16cid wp14">
   <w:abstractNum w:abstractNumId="0" w15:restartNumberingAfterBreak="0">
+    <w:nsid w:val="FFFFFF7C"/>
+    <w:multiLevelType w:val="singleLevel"/>
+    <w:tmpl w:val="6EE4C04A"/>
+    <w:lvl w:ilvl="0">
+      <w:start w:val="1"/>
+      <w:numFmt w:val="decimal"/>
+      <w:lvlText w:val="%1."/>
+      <w:lvlJc w:val="left"/>
+      <w:pPr>
+        <w:tabs>
+          <w:tab w:val="num" w:pos="1492"/>
+        </w:tabs>
+        <w:ind w:left="1492" w:hanging="360"/>
+      </w:pPr>
+    </w:lvl>
+  </w:abstractNum>
+  <w:abstractNum w:abstractNumId="1" w15:restartNumberingAfterBreak="0">
+    <w:nsid w:val="FFFFFF7D"/>
+    <w:multiLevelType w:val="singleLevel"/>
+    <w:tmpl w:val="D0C0CAEA"/>
+    <w:lvl w:ilvl="0">
+      <w:start w:val="1"/>
+      <w:numFmt w:val="decimal"/>
+      <w:lvlText w:val="%1."/>
+      <w:lvlJc w:val="left"/>
+      <w:pPr>
+        <w:tabs>
+          <w:tab w:val="num" w:pos="1209"/>
+        </w:tabs>
+        <w:ind w:left="1209" w:hanging="360"/>
+      </w:pPr>
+    </w:lvl>
+  </w:abstractNum>
+  <w:abstractNum w:abstractNumId="2" w15:restartNumberingAfterBreak="0">
+    <w:nsid w:val="FFFFFF7E"/>
+    <w:multiLevelType w:val="singleLevel"/>
+    <w:tmpl w:val="F14ED4F4"/>
+    <w:lvl w:ilvl="0">
+      <w:start w:val="1"/>
+      <w:numFmt w:val="decimal"/>
+      <w:lvlText w:val="%1."/>
+      <w:lvlJc w:val="left"/>
+      <w:pPr>
+        <w:tabs>
+          <w:tab w:val="num" w:pos="926"/>
+        </w:tabs>
+        <w:ind w:left="926" w:hanging="360"/>
+      </w:pPr>
+    </w:lvl>
+  </w:abstractNum>
+  <w:abstractNum w:abstractNumId="3" w15:restartNumberingAfterBreak="0">
+    <w:nsid w:val="FFFFFF7F"/>
+    <w:multiLevelType w:val="singleLevel"/>
+    <w:tmpl w:val="1E42455E"/>
+    <w:lvl w:ilvl="0">
+      <w:start w:val="1"/>
+      <w:numFmt w:val="decimal"/>
+      <w:lvlText w:val="%1."/>
+      <w:lvlJc w:val="left"/>
+      <w:pPr>
+        <w:tabs>
+          <w:tab w:val="num" w:pos="643"/>
+        </w:tabs>
+        <w:ind w:left="643" w:hanging="360"/>
+      </w:pPr>
+    </w:lvl>
+  </w:abstractNum>
+  <w:abstractNum w:abstractNumId="4" w15:restartNumberingAfterBreak="0">
+    <w:nsid w:val="FFFFFF80"/>
+    <w:multiLevelType w:val="singleLevel"/>
+    <w:tmpl w:val="70E47B56"/>
+    <w:lvl w:ilvl="0">
+      <w:start w:val="1"/>
+      <w:numFmt w:val="bullet"/>
+      <w:lvlText w:val=""/>
+      <w:lvlJc w:val="left"/>
+      <w:pPr>
+        <w:tabs>
+          <w:tab w:val="num" w:pos="1492"/>
+        </w:tabs>
+        <w:ind w:left="1492" w:hanging="360"/>
+      </w:pPr>
+      <w:rPr>
+        <w:rFonts w:ascii="Symbol" w:hAnsi="Symbol" w:hint="default"/>
+      </w:rPr>
+    </w:lvl>
+  </w:abstractNum>
+  <w:abstractNum w:abstractNumId="5" w15:restartNumberingAfterBreak="0">
+    <w:nsid w:val="FFFFFF81"/>
+    <w:multiLevelType w:val="singleLevel"/>
+    <w:tmpl w:val="111A4FC8"/>
+    <w:lvl w:ilvl="0">
+      <w:start w:val="1"/>
+      <w:numFmt w:val="bullet"/>
+      <w:lvlText w:val=""/>
+      <w:lvlJc w:val="left"/>
+      <w:pPr>
+        <w:tabs>
+          <w:tab w:val="num" w:pos="1209"/>
+        </w:tabs>
+        <w:ind w:left="1209" w:hanging="360"/>
+      </w:pPr>
+      <w:rPr>
+        <w:rFonts w:ascii="Symbol" w:hAnsi="Symbol" w:hint="default"/>
+      </w:rPr>
+    </w:lvl>
+  </w:abstractNum>
+  <w:abstractNum w:abstractNumId="6" w15:restartNumberingAfterBreak="0">
+    <w:nsid w:val="FFFFFF82"/>
+    <w:multiLevelType w:val="singleLevel"/>
+    <w:tmpl w:val="67943530"/>
+    <w:lvl w:ilvl="0">
+      <w:start w:val="1"/>
+      <w:numFmt w:val="bullet"/>
+      <w:lvlText w:val=""/>
+      <w:lvlJc w:val="left"/>
+      <w:pPr>
+        <w:tabs>
+          <w:tab w:val="num" w:pos="926"/>
+        </w:tabs>
+        <w:ind w:left="926" w:hanging="360"/>
+      </w:pPr>
+      <w:rPr>
+        <w:rFonts w:ascii="Symbol" w:hAnsi="Symbol" w:hint="default"/>
+      </w:rPr>
+    </w:lvl>
+  </w:abstractNum>
+  <w:abstractNum w:abstractNumId="7" w15:restartNumberingAfterBreak="0">
+    <w:nsid w:val="FFFFFF83"/>
+    <w:multiLevelType w:val="singleLevel"/>
+    <w:tmpl w:val="C51C424A"/>
+    <w:lvl w:ilvl="0">
+      <w:start w:val="1"/>
+      <w:numFmt w:val="bullet"/>
+      <w:lvlText w:val=""/>
+      <w:lvlJc w:val="left"/>
+      <w:pPr>
+        <w:tabs>
+          <w:tab w:val="num" w:pos="643"/>
+        </w:tabs>
+        <w:ind w:left="643" w:hanging="360"/>
+      </w:pPr>
+      <w:rPr>
+        <w:rFonts w:ascii="Symbol" w:hAnsi="Symbol" w:hint="default"/>
+      </w:rPr>
+    </w:lvl>
+  </w:abstractNum>
+  <w:abstractNum w:abstractNumId="8" w15:restartNumberingAfterBreak="0">
+    <w:nsid w:val="FFFFFF88"/>
+    <w:multiLevelType w:val="singleLevel"/>
+    <w:tmpl w:val="45427890"/>
+    <w:lvl w:ilvl="0">
+      <w:start w:val="1"/>
+      <w:numFmt w:val="decimal"/>
+      <w:lvlText w:val="%1."/>
+      <w:lvlJc w:val="left"/>
+      <w:pPr>
+        <w:tabs>
+          <w:tab w:val="num" w:pos="360"/>
+        </w:tabs>
+        <w:ind w:left="360" w:hanging="360"/>
+      </w:pPr>
+    </w:lvl>
+  </w:abstractNum>
+  <w:abstractNum w:abstractNumId="9" w15:restartNumberingAfterBreak="0">
+    <w:nsid w:val="FFFFFF89"/>
+    <w:multiLevelType w:val="singleLevel"/>
+    <w:tmpl w:val="9132945E"/>
+    <w:lvl w:ilvl="0">
+      <w:start w:val="1"/>
+      <w:numFmt w:val="bullet"/>
+      <w:lvlText w:val=""/>
+      <w:lvlJc w:val="left"/>
+      <w:pPr>
+        <w:tabs>
+          <w:tab w:val="num" w:pos="360"/>
+        </w:tabs>
+        <w:ind w:left="360" w:hanging="360"/>
+      </w:pPr>
+      <w:rPr>
+        <w:rFonts w:ascii="Symbol" w:hAnsi="Symbol" w:hint="default"/>
+      </w:rPr>
+    </w:lvl>
+  </w:abstractNum>
+  <w:abstractNum w:abstractNumId="10" w15:restartNumberingAfterBreak="0">
     <w:nsid w:val="170CD2DE"/>
     <w:multiLevelType w:val="multilevel"/>
     <w:tmpl w:val="B6D8E980"/>
@@ -504,6 +702,36 @@
     </w:lvl>
   </w:abstractNum>
   <w:num w:numId="1">
+    <w:abstractNumId w:val="10"/>
+  </w:num>
+  <w:num w:numId="2">
+    <w:abstractNumId w:val="9"/>
+  </w:num>
+  <w:num w:numId="3">
+    <w:abstractNumId w:val="7"/>
+  </w:num>
+  <w:num w:numId="4">
+    <w:abstractNumId w:val="6"/>
+  </w:num>
+  <w:num w:numId="5">
+    <w:abstractNumId w:val="5"/>
+  </w:num>
+  <w:num w:numId="6">
+    <w:abstractNumId w:val="4"/>
+  </w:num>
+  <w:num w:numId="7">
+    <w:abstractNumId w:val="8"/>
+  </w:num>
+  <w:num w:numId="8">
+    <w:abstractNumId w:val="3"/>
+  </w:num>
+  <w:num w:numId="9">
+    <w:abstractNumId w:val="2"/>
+  </w:num>
+  <w:num w:numId="10">
+    <w:abstractNumId w:val="1"/>
+  </w:num>
+  <w:num w:numId="11">
     <w:abstractNumId w:val="0"/>
   </w:num>
 </w:numbering>
@@ -1091,27 +1319,28 @@
     <w:name w:val="Compact"/>
     <w:basedOn w:val="BodyText"/>
     <w:qFormat/>
+    <w:rsid w:val="00C8140C"/>
     <w:pPr>
       <w:spacing w:before="36" w:after="36"/>
+      <w:jc w:val="center"/>
     </w:pPr>
   </w:style>
   <w:style w:type="paragraph" w:styleId="Title">
     <w:name w:val="Title"/>
     <w:basedOn w:val="Normal"/>
-    <w:next w:val="BodyText"/>
-    <w:qFormat/>
+    <w:next w:val="Normal"/>
+    <w:qFormat/>
+    <w:rsid w:val="00A916E5"/>
     <w:pPr>
       <w:keepNext/>
       <w:keepLines/>
       <w:spacing w:before="480" w:after="240"/>
-      <w:jc w:val="center"/>
-    </w:pPr>
-    <w:rPr>
-      <w:rFonts w:asciiTheme="majorHAnsi" w:eastAsiaTheme="majorEastAsia" w:hAnsiTheme="majorHAnsi" w:cstheme="majorBidi"/>
-      <w:b/>
+    </w:pPr>
+    <w:rPr>
+      <w:rFonts w:ascii="Segoe UI" w:eastAsiaTheme="majorEastAsia" w:hAnsi="Segoe UI" w:cstheme="majorBidi"/>
       <w:bCs/>
-      <w:color w:val="345A8A" w:themeColor="accent1" w:themeShade="B5"/>
-      <w:sz w:val="36"/>
+      <w:color w:val="4777BB"/>
+      <w:sz w:val="56"/>
       <w:szCs w:val="36"/>
     </w:rPr>
   </w:style>
@@ -1194,18 +1423,66 @@
   </w:style>
   <w:style w:type="table" w:customStyle="1" w:styleId="Table">
     <w:name w:val="Table"/>
+    <w:basedOn w:val="ListTable4"/>
     <w:semiHidden/>
     <w:unhideWhenUsed/>
     <w:qFormat/>
-    <w:tblPr>
-      <w:tblInd w:w="0" w:type="dxa"/>
-      <w:tblCellMar>
-        <w:top w:w="0" w:type="dxa"/>
-        <w:left w:w="108" w:type="dxa"/>
-        <w:bottom w:w="0" w:type="dxa"/>
-        <w:right w:w="108" w:type="dxa"/>
-      </w:tblCellMar>
-    </w:tblPr>
+    <w:rsid w:val="00A265BD"/>
+    <w:tblPr/>
+    <w:tblStylePr w:type="firstRow">
+      <w:rPr>
+        <w:b/>
+        <w:bCs/>
+        <w:color w:val="FFFFFF" w:themeColor="background1"/>
+      </w:rPr>
+      <w:tblPr/>
+      <w:tcPr>
+        <w:tcBorders>
+          <w:top w:val="single" w:sz="4" w:space="0" w:color="000000" w:themeColor="text1"/>
+          <w:left w:val="single" w:sz="4" w:space="0" w:color="000000" w:themeColor="text1"/>
+          <w:bottom w:val="single" w:sz="4" w:space="0" w:color="000000" w:themeColor="text1"/>
+          <w:right w:val="single" w:sz="4" w:space="0" w:color="000000" w:themeColor="text1"/>
+          <w:insideH w:val="nil"/>
+        </w:tcBorders>
+        <w:shd w:val="clear" w:color="auto" w:fill="000000" w:themeFill="text1"/>
+      </w:tcPr>
+    </w:tblStylePr>
+    <w:tblStylePr w:type="lastRow">
+      <w:rPr>
+        <w:b/>
+        <w:bCs/>
+      </w:rPr>
+      <w:tblPr/>
+      <w:tcPr>
+        <w:tcBorders>
+          <w:top w:val="double" w:sz="4" w:space="0" w:color="666666" w:themeColor="text1" w:themeTint="99"/>
+        </w:tcBorders>
+      </w:tcPr>
+    </w:tblStylePr>
+    <w:tblStylePr w:type="firstCol">
+      <w:rPr>
+        <w:b/>
+        <w:bCs/>
+      </w:rPr>
+    </w:tblStylePr>
+    <w:tblStylePr w:type="lastCol">
+      <w:rPr>
+        <w:b/>
+        <w:bCs/>
+      </w:rPr>
+    </w:tblStylePr>
+    <w:tblStylePr w:type="band1Vert">
+      <w:tblPr/>
+      <w:tcPr>
+        <w:shd w:val="clear" w:color="auto" w:fill="CCCCCC" w:themeFill="text1" w:themeFillTint="33"/>
+      </w:tcPr>
+    </w:tblStylePr>
+    <w:tblStylePr w:type="band1Horz">
+      <w:tblPr/>
+      <w:tcPr>
+        <w:shd w:val="clear" w:color="auto" w:fill="CCCCCC" w:themeFill="text1" w:themeFillTint="33"/>
+      </w:tcPr>
+    </w:tblStylePr>
   </w:style>
   <w:style w:type="paragraph" w:customStyle="1" w:styleId="DefinitionTerm">
     <w:name w:val="Definition Term"/>
@@ -1245,6 +1522,7 @@
   <w:style w:type="paragraph" w:customStyle="1" w:styleId="ImageCaption">
     <w:name w:val="Image Caption"/>
     <w:basedOn w:val="Caption"/>
+    <w:rsid w:val="005051A9"/>
   </w:style>
   <w:style w:type="paragraph" w:customStyle="1" w:styleId="Figure">
     <w:name w:val="Figure"/>
@@ -1301,17 +1579,17 @@
       <w:color w:val="365F91" w:themeColor="accent1" w:themeShade="BF"/>
     </w:rPr>
   </w:style>
-  <w:style w:type="paragraph" w:customStyle="1" w:styleId="Comment">
-    <w:name w:val="Comment"/>
+  <w:style w:type="paragraph" w:customStyle="1" w:styleId="RightImage">
+    <w:name w:val="RightImage"/>
     <w:basedOn w:val="BodyText"/>
-    <w:link w:val="CommentChar"/>
-    <w:qFormat/>
-    <w:rsid w:val="003118E0"/>
-    <w:rPr>
-      <w:b/>
-      <w:color w:val="984806" w:themeColor="accent6" w:themeShade="80"/>
+    <w:link w:val="RightImageChar"/>
+    <w:qFormat/>
+    <w:rsid w:val="002E58E4"/>
+    <w:pPr>
+      <w:framePr w:wrap="around" w:vAnchor="text" w:hAnchor="text" w:xAlign="right" w:y="1"/>
+    </w:pPr>
+    <w:rPr>
       <w:sz w:val="44"/>
-      <w:u w:val="single"/>
     </w:rPr>
   </w:style>
   <w:style w:type="character" w:customStyle="1" w:styleId="BodyTextChar">
@@ -1320,17 +1598,123 @@
     <w:link w:val="BodyText"/>
     <w:rsid w:val="003118E0"/>
   </w:style>
-  <w:style w:type="character" w:customStyle="1" w:styleId="CommentChar">
-    <w:name w:val="Comment Char"/>
+  <w:style w:type="character" w:customStyle="1" w:styleId="RightImageChar">
+    <w:name w:val="RightImage Char"/>
     <w:basedOn w:val="BodyTextChar"/>
-    <w:link w:val="Comment"/>
-    <w:rsid w:val="003118E0"/>
-    <w:rPr>
+    <w:link w:val="RightImage"/>
+    <w:rsid w:val="002E58E4"/>
+    <w:rPr>
+      <w:sz w:val="44"/>
+    </w:rPr>
+  </w:style>
+  <w:style w:type="table" w:styleId="ListTable4">
+    <w:name w:val="List Table 4"/>
+    <w:basedOn w:val="TableNormal"/>
+    <w:uiPriority w:val="49"/>
+    <w:rsid w:val="00834C1F"/>
+    <w:pPr>
+      <w:spacing w:after="0"/>
+    </w:pPr>
+    <w:tblPr>
+      <w:tblStyleRowBandSize w:val="1"/>
+      <w:tblStyleColBandSize w:val="1"/>
+      <w:tblBorders>
+        <w:top w:val="single" w:sz="4" w:space="0" w:color="666666" w:themeColor="text1" w:themeTint="99"/>
+        <w:left w:val="single" w:sz="4" w:space="0" w:color="666666" w:themeColor="text1" w:themeTint="99"/>
+        <w:bottom w:val="single" w:sz="4" w:space="0" w:color="666666" w:themeColor="text1" w:themeTint="99"/>
+        <w:right w:val="single" w:sz="4" w:space="0" w:color="666666" w:themeColor="text1" w:themeTint="99"/>
+        <w:insideH w:val="single" w:sz="4" w:space="0" w:color="666666" w:themeColor="text1" w:themeTint="99"/>
+      </w:tblBorders>
+    </w:tblPr>
+    <w:tblStylePr w:type="firstRow">
+      <w:rPr>
+        <w:b/>
+        <w:bCs/>
+        <w:color w:val="FFFFFF" w:themeColor="background1"/>
+      </w:rPr>
+      <w:tblPr/>
+      <w:tcPr>
+        <w:tcBorders>
+          <w:top w:val="single" w:sz="4" w:space="0" w:color="000000" w:themeColor="text1"/>
+          <w:left w:val="single" w:sz="4" w:space="0" w:color="000000" w:themeColor="text1"/>
+          <w:bottom w:val="single" w:sz="4" w:space="0" w:color="000000" w:themeColor="text1"/>
+          <w:right w:val="single" w:sz="4" w:space="0" w:color="000000" w:themeColor="text1"/>
+          <w:insideH w:val="nil"/>
+        </w:tcBorders>
+        <w:shd w:val="clear" w:color="auto" w:fill="000000" w:themeFill="text1"/>
+      </w:tcPr>
+    </w:tblStylePr>
+    <w:tblStylePr w:type="lastRow">
+      <w:rPr>
+        <w:b/>
+        <w:bCs/>
+      </w:rPr>
+      <w:tblPr/>
+      <w:tcPr>
+        <w:tcBorders>
+          <w:top w:val="double" w:sz="4" w:space="0" w:color="666666" w:themeColor="text1" w:themeTint="99"/>
+        </w:tcBorders>
+      </w:tcPr>
+    </w:tblStylePr>
+    <w:tblStylePr w:type="firstCol">
+      <w:rPr>
+        <w:b/>
+        <w:bCs/>
+      </w:rPr>
+    </w:tblStylePr>
+    <w:tblStylePr w:type="lastCol">
+      <w:rPr>
+        <w:b/>
+        <w:bCs/>
+      </w:rPr>
+    </w:tblStylePr>
+    <w:tblStylePr w:type="band1Vert">
+      <w:tblPr/>
+      <w:tcPr>
+        <w:shd w:val="clear" w:color="auto" w:fill="CCCCCC" w:themeFill="text1" w:themeFillTint="33"/>
+      </w:tcPr>
+    </w:tblStylePr>
+    <w:tblStylePr w:type="band1Horz">
+      <w:tblPr/>
+      <w:tcPr>
+        <w:shd w:val="clear" w:color="auto" w:fill="CCCCCC" w:themeFill="text1" w:themeFillTint="33"/>
+      </w:tcPr>
+    </w:tblStylePr>
+  </w:style>
+  <w:style w:type="paragraph" w:customStyle="1" w:styleId="dt">
+    <w:name w:val="dt"/>
+    <w:basedOn w:val="NoSpacing"/>
+    <w:link w:val="dtChar"/>
+    <w:qFormat/>
+    <w:rsid w:val="00D57413"/>
+    <w:pPr>
+      <w:jc w:val="both"/>
+    </w:pPr>
+    <w:rPr>
+      <w:rFonts w:ascii="Segoe UI" w:hAnsi="Segoe UI"/>
       <w:b/>
-      <w:color w:val="984806" w:themeColor="accent6" w:themeShade="80"/>
-      <w:sz w:val="44"/>
-      <w:u w:val="single"/>
-    </w:rPr>
+      <w:sz w:val="20"/>
+      <w:szCs w:val="22"/>
+    </w:rPr>
+  </w:style>
+  <w:style w:type="character" w:customStyle="1" w:styleId="dtChar">
+    <w:name w:val="dt Char"/>
+    <w:basedOn w:val="DefaultParagraphFont"/>
+    <w:link w:val="dt"/>
+    <w:rsid w:val="00D57413"/>
+    <w:rPr>
+      <w:rFonts w:ascii="Segoe UI" w:hAnsi="Segoe UI"/>
+      <w:b/>
+      <w:sz w:val="20"/>
+      <w:szCs w:val="22"/>
+    </w:rPr>
+  </w:style>
+  <w:style w:type="paragraph" w:styleId="NoSpacing">
+    <w:name w:val="No Spacing"/>
+    <w:rsid w:val="00D57413"/>
+    <w:pPr>
+      <w:spacing w:after="0"/>
+    </w:pPr>
   </w:style>
 </w:styles>
 </file>

</xml_diff>

<commit_message>
Add paging. Fix preproduction and wp4 templates.
</commit_message>
<xml_diff>
--- a/src/Ubora.UniversalDocumentConverter/custom-reference.docx
+++ b/src/Ubora.UniversalDocumentConverter/custom-reference.docx
@@ -6,12 +6,10 @@
       <w:pPr>
         <w:pStyle w:val="Title"/>
       </w:pPr>
-      <w:bookmarkStart w:id="0" w:name="_GoBack"/>
       <w:r>
         <w:t xml:space="preserve"> Title </w:t>
       </w:r>
     </w:p>
-    <w:bookmarkEnd w:id="0"/>
     <w:p>
       <w:pPr>
         <w:pStyle w:val="Subtitle"/>
@@ -48,50 +46,52 @@
       <w:pPr>
         <w:pStyle w:val="Heading1"/>
       </w:pPr>
-      <w:bookmarkStart w:id="1" w:name="heading-1"/>
+      <w:bookmarkStart w:id="0" w:name="heading-1"/>
       <w:r>
         <w:t xml:space="preserve"> Heading 1 </w:t>
       </w:r>
+      <w:bookmarkEnd w:id="0"/>
+    </w:p>
+    <w:p>
+      <w:pPr>
+        <w:pStyle w:val="Heading2"/>
+      </w:pPr>
+      <w:bookmarkStart w:id="1" w:name="heading-2"/>
+      <w:r>
+        <w:t xml:space="preserve"> Heading 2 </w:t>
+      </w:r>
       <w:bookmarkEnd w:id="1"/>
     </w:p>
     <w:p>
       <w:pPr>
-        <w:pStyle w:val="Heading2"/>
-      </w:pPr>
-      <w:bookmarkStart w:id="2" w:name="heading-2"/>
-      <w:r>
-        <w:t xml:space="preserve"> Heading 2 </w:t>
+        <w:pStyle w:val="Heading3"/>
+      </w:pPr>
+      <w:bookmarkStart w:id="2" w:name="heading-3"/>
+      <w:r>
+        <w:t xml:space="preserve"> Heading 3 </w:t>
       </w:r>
       <w:bookmarkEnd w:id="2"/>
     </w:p>
     <w:p>
       <w:pPr>
-        <w:pStyle w:val="Heading3"/>
-      </w:pPr>
-      <w:bookmarkStart w:id="3" w:name="heading-3"/>
-      <w:r>
-        <w:t xml:space="preserve"> Heading 3 </w:t>
+        <w:pStyle w:val="Heading4"/>
+      </w:pPr>
+      <w:bookmarkStart w:id="3" w:name="heading-4"/>
+      <w:r>
+        <w:t xml:space="preserve"> Heading 4 </w:t>
       </w:r>
       <w:bookmarkEnd w:id="3"/>
     </w:p>
     <w:p>
       <w:pPr>
-        <w:pStyle w:val="Heading4"/>
-      </w:pPr>
-      <w:bookmarkStart w:id="4" w:name="heading-4"/>
-      <w:r>
-        <w:t xml:space="preserve"> Heading 4 </w:t>
-      </w:r>
+        <w:pStyle w:val="Heading5"/>
+      </w:pPr>
+      <w:bookmarkStart w:id="4" w:name="heading-5"/>
+      <w:r>
+        <w:t xml:space="preserve"> Heading 5 </w:t>
+      </w:r>
+      <w:bookmarkStart w:id="5" w:name="_GoBack"/>
       <w:bookmarkEnd w:id="4"/>
-    </w:p>
-    <w:p>
-      <w:pPr>
-        <w:pStyle w:val="Heading5"/>
-      </w:pPr>
-      <w:bookmarkStart w:id="5" w:name="heading-5"/>
-      <w:r>
-        <w:t xml:space="preserve"> Heading 5 </w:t>
-      </w:r>
       <w:bookmarkEnd w:id="5"/>
     </w:p>
     <w:p>
@@ -158,7 +158,7 @@
       <w:r>
         <w:t xml:space="preserve"> .    </w:t>
       </w:r>
-      <w:hyperlink r:id="rId7">
+      <w:hyperlink r:id="rId8">
         <w:r>
           <w:rPr>
             <w:rStyle w:val="Hyperlink"/>
@@ -309,6 +309,7 @@
       </w:r>
     </w:p>
     <w:sectPr>
+      <w:footerReference w:type="default" r:id="rId9"/>
       <w:pgSz w:w="12240" w:h="15840"/>
       <w:pgMar w:top="1417" w:right="1417" w:bottom="1417" w:left="1417" w:header="708" w:footer="708" w:gutter="0"/>
       <w:cols w:space="708"/>
@@ -342,6 +343,59 @@
 </w:endnotes>
 </file>
 
+<file path=word/footer1.xml><?xml version="1.0" encoding="utf-8"?>
+<w:ftr xmlns:wpc="http://schemas.microsoft.com/office/word/2010/wordprocessingCanvas" xmlns:cx="http://schemas.microsoft.com/office/drawing/2014/chartex" xmlns:cx1="http://schemas.microsoft.com/office/drawing/2015/9/8/chartex" xmlns:cx2="http://schemas.microsoft.com/office/drawing/2015/10/21/chartex" xmlns:cx3="http://schemas.microsoft.com/office/drawing/2016/5/9/chartex" xmlns:cx4="http://schemas.microsoft.com/office/drawing/2016/5/10/chartex" xmlns:cx5="http://schemas.microsoft.com/office/drawing/2016/5/11/chartex" xmlns:cx6="http://schemas.microsoft.com/office/drawing/2016/5/12/chartex" xmlns:cx7="http://schemas.microsoft.com/office/drawing/2016/5/13/chartex" xmlns:cx8="http://schemas.microsoft.com/office/drawing/2016/5/14/chartex" xmlns:mc="http://schemas.openxmlformats.org/markup-compatibility/2006" xmlns:aink="http://schemas.microsoft.com/office/drawing/2016/ink" xmlns:am3d="http://schemas.microsoft.com/office/drawing/2017/model3d" xmlns:o="urn:schemas-microsoft-com:office:office" xmlns:r="http://schemas.openxmlformats.org/officeDocument/2006/relationships" xmlns:m="http://schemas.openxmlformats.org/officeDocument/2006/math" xmlns:v="urn:schemas-microsoft-com:vml" xmlns:wp14="http://schemas.microsoft.com/office/word/2010/wordprocessingDrawing" xmlns:wp="http://schemas.openxmlformats.org/drawingml/2006/wordprocessingDrawing" xmlns:w10="urn:schemas-microsoft-com:office:word" xmlns:w="http://schemas.openxmlformats.org/wordprocessingml/2006/main" xmlns:w14="http://schemas.microsoft.com/office/word/2010/wordml" xmlns:w15="http://schemas.microsoft.com/office/word/2012/wordml" xmlns:w16cid="http://schemas.microsoft.com/office/word/2016/wordml/cid" xmlns:w16se="http://schemas.microsoft.com/office/word/2015/wordml/symex" xmlns:wpg="http://schemas.microsoft.com/office/word/2010/wordprocessingGroup" xmlns:wpi="http://schemas.microsoft.com/office/word/2010/wordprocessingInk" xmlns:wne="http://schemas.microsoft.com/office/word/2006/wordml" xmlns:wps="http://schemas.microsoft.com/office/word/2010/wordprocessingShape" mc:Ignorable="w14 w15 w16se w16cid wp14">
+  <w:sdt>
+    <w:sdtPr>
+      <w:id w:val="-1495180795"/>
+      <w:docPartObj>
+        <w:docPartGallery w:val="Page Numbers (Bottom of Page)"/>
+        <w:docPartUnique/>
+      </w:docPartObj>
+    </w:sdtPr>
+    <w:sdtEndPr>
+      <w:rPr>
+        <w:noProof/>
+      </w:rPr>
+    </w:sdtEndPr>
+    <w:sdtContent>
+      <w:p>
+        <w:pPr>
+          <w:pStyle w:val="Footer"/>
+          <w:jc w:val="center"/>
+        </w:pPr>
+        <w:r>
+          <w:fldChar w:fldCharType="begin"/>
+        </w:r>
+        <w:r>
+          <w:instrText xml:space="preserve"> PAGE   \* MERGEFORMAT </w:instrText>
+        </w:r>
+        <w:r>
+          <w:fldChar w:fldCharType="separate"/>
+        </w:r>
+        <w:r>
+          <w:rPr>
+            <w:noProof/>
+          </w:rPr>
+          <w:t>2</w:t>
+        </w:r>
+        <w:r>
+          <w:rPr>
+            <w:noProof/>
+          </w:rPr>
+          <w:fldChar w:fldCharType="end"/>
+        </w:r>
+      </w:p>
+    </w:sdtContent>
+  </w:sdt>
+  <w:p>
+    <w:pPr>
+      <w:pStyle w:val="Footer"/>
+    </w:pPr>
+  </w:p>
+</w:ftr>
+</file>
+
 <file path=word/footnotes.xml><?xml version="1.0" encoding="utf-8"?>
 <w:footnotes xmlns:wpc="http://schemas.microsoft.com/office/word/2010/wordprocessingCanvas" xmlns:cx="http://schemas.microsoft.com/office/drawing/2014/chartex" xmlns:cx1="http://schemas.microsoft.com/office/drawing/2015/9/8/chartex" xmlns:cx2="http://schemas.microsoft.com/office/drawing/2015/10/21/chartex" xmlns:cx3="http://schemas.microsoft.com/office/drawing/2016/5/9/chartex" xmlns:cx4="http://schemas.microsoft.com/office/drawing/2016/5/10/chartex" xmlns:cx5="http://schemas.microsoft.com/office/drawing/2016/5/11/chartex" xmlns:cx6="http://schemas.microsoft.com/office/drawing/2016/5/12/chartex" xmlns:cx7="http://schemas.microsoft.com/office/drawing/2016/5/13/chartex" xmlns:cx8="http://schemas.microsoft.com/office/drawing/2016/5/14/chartex" xmlns:mc="http://schemas.openxmlformats.org/markup-compatibility/2006" xmlns:aink="http://schemas.microsoft.com/office/drawing/2016/ink" xmlns:am3d="http://schemas.microsoft.com/office/drawing/2017/model3d" xmlns:o="urn:schemas-microsoft-com:office:office" xmlns:r="http://schemas.openxmlformats.org/officeDocument/2006/relationships" xmlns:m="http://schemas.openxmlformats.org/officeDocument/2006/math" xmlns:v="urn:schemas-microsoft-com:vml" xmlns:wp14="http://schemas.microsoft.com/office/word/2010/wordprocessingDrawing" xmlns:wp="http://schemas.openxmlformats.org/drawingml/2006/wordprocessingDrawing" xmlns:w10="urn:schemas-microsoft-com:office:word" xmlns:w="http://schemas.openxmlformats.org/wordprocessingml/2006/main" xmlns:w14="http://schemas.microsoft.com/office/word/2010/wordml" xmlns:w15="http://schemas.microsoft.com/office/word/2012/wordml" xmlns:w16cid="http://schemas.microsoft.com/office/word/2016/wordml/cid" xmlns:w16se="http://schemas.microsoft.com/office/word/2015/wordml/symex" xmlns:wpg="http://schemas.microsoft.com/office/word/2010/wordprocessingGroup" xmlns:wpi="http://schemas.microsoft.com/office/word/2010/wordprocessingInk" xmlns:wne="http://schemas.microsoft.com/office/word/2006/wordml" xmlns:wps="http://schemas.microsoft.com/office/word/2010/wordprocessingShape" mc:Ignorable="w14 w15 w16se w16cid wp14">
   <w:footnote w:type="separator" w:id="-1">
@@ -382,7 +436,7 @@
   <w:abstractNum w:abstractNumId="0" w15:restartNumberingAfterBreak="0">
     <w:nsid w:val="170CD2DE"/>
     <w:multiLevelType w:val="multilevel"/>
-    <w:tmpl w:val="EEF27170"/>
+    <w:tmpl w:val="B6C8BA24"/>
     <w:lvl w:ilvl="0">
       <w:numFmt w:val="bullet"/>
       <w:lvlText w:val=" "/>
@@ -528,7 +582,7 @@
     <w:lsdException w:name="footnote text" w:semiHidden="1" w:unhideWhenUsed="1"/>
     <w:lsdException w:name="annotation text" w:semiHidden="1" w:unhideWhenUsed="1"/>
     <w:lsdException w:name="header" w:semiHidden="1" w:unhideWhenUsed="1"/>
-    <w:lsdException w:name="footer" w:semiHidden="1" w:unhideWhenUsed="1"/>
+    <w:lsdException w:name="footer" w:semiHidden="1" w:uiPriority="99" w:unhideWhenUsed="1"/>
     <w:lsdException w:name="index heading" w:semiHidden="1" w:unhideWhenUsed="1"/>
     <w:lsdException w:name="caption" w:semiHidden="1" w:unhideWhenUsed="1"/>
     <w:lsdException w:name="table of figures" w:semiHidden="1" w:unhideWhenUsed="1"/>
@@ -1070,7 +1124,6 @@
     <w:basedOn w:val="Normal"/>
     <w:next w:val="BodyText"/>
     <w:qFormat/>
-    <w:rsid w:val="00B4346A"/>
     <w:pPr>
       <w:keepNext/>
       <w:keepLines/>
@@ -1081,7 +1134,7 @@
       <w:rFonts w:asciiTheme="majorHAnsi" w:eastAsiaTheme="majorEastAsia" w:hAnsiTheme="majorHAnsi" w:cstheme="majorBidi"/>
       <w:b/>
       <w:bCs/>
-      <w:color w:val="C00000"/>
+      <w:color w:val="345A8A" w:themeColor="accent1" w:themeShade="B5"/>
       <w:sz w:val="36"/>
       <w:szCs w:val="36"/>
     </w:rPr>
@@ -1271,6 +1324,48 @@
       <w:bCs w:val="0"/>
       <w:color w:val="365F91" w:themeColor="accent1" w:themeShade="BF"/>
     </w:rPr>
+  </w:style>
+  <w:style w:type="paragraph" w:styleId="Header">
+    <w:name w:val="header"/>
+    <w:basedOn w:val="Normal"/>
+    <w:link w:val="HeaderChar"/>
+    <w:unhideWhenUsed/>
+    <w:rsid w:val="000F207B"/>
+    <w:pPr>
+      <w:tabs>
+        <w:tab w:val="center" w:pos="4536"/>
+        <w:tab w:val="right" w:pos="9072"/>
+      </w:tabs>
+      <w:spacing w:after="0"/>
+    </w:pPr>
+  </w:style>
+  <w:style w:type="character" w:customStyle="1" w:styleId="HeaderChar">
+    <w:name w:val="Header Char"/>
+    <w:basedOn w:val="DefaultParagraphFont"/>
+    <w:link w:val="Header"/>
+    <w:rsid w:val="000F207B"/>
+  </w:style>
+  <w:style w:type="paragraph" w:styleId="Footer">
+    <w:name w:val="footer"/>
+    <w:basedOn w:val="Normal"/>
+    <w:link w:val="FooterChar"/>
+    <w:uiPriority w:val="99"/>
+    <w:unhideWhenUsed/>
+    <w:rsid w:val="000F207B"/>
+    <w:pPr>
+      <w:tabs>
+        <w:tab w:val="center" w:pos="4536"/>
+        <w:tab w:val="right" w:pos="9072"/>
+      </w:tabs>
+      <w:spacing w:after="0"/>
+    </w:pPr>
+  </w:style>
+  <w:style w:type="character" w:customStyle="1" w:styleId="FooterChar">
+    <w:name w:val="Footer Char"/>
+    <w:basedOn w:val="DefaultParagraphFont"/>
+    <w:link w:val="Footer"/>
+    <w:uiPriority w:val="99"/>
+    <w:rsid w:val="000F207B"/>
   </w:style>
 </w:styles>
 </file>
@@ -1591,4 +1686,16 @@
   </a:objectDefaults>
   <a:extraClrSchemeLst/>
 </a:theme>
+</file>
+
+<file path=customXml/item1.xml><?xml version="1.0" encoding="utf-8"?>
+<b:Sources xmlns:b="http://schemas.openxmlformats.org/officeDocument/2006/bibliography" xmlns="http://schemas.openxmlformats.org/officeDocument/2006/bibliography" SelectedStyle="\APASixthEditionOfficeOnline.xsl" StyleName="APA" Version="6"/>
+</file>
+
+<file path=customXml/itemProps1.xml><?xml version="1.0" encoding="utf-8"?>
+<ds:datastoreItem xmlns:ds="http://schemas.openxmlformats.org/officeDocument/2006/customXml" ds:itemID="{6D67CC4A-0F62-49B4-B935-06F8B685BCAE}">
+  <ds:schemaRefs>
+    <ds:schemaRef ds:uri="http://schemas.openxmlformats.org/officeDocument/2006/bibliography"/>
+  </ds:schemaRefs>
+</ds:datastoreItem>
 </file>
</xml_diff>

<commit_message>
Refactor preproduction document template
Abandon tables because too hard to get them to work properly;
Use description lists instead;
</commit_message>
<xml_diff>
--- a/src/Ubora.UniversalDocumentConverter/custom-reference.docx
+++ b/src/Ubora.UniversalDocumentConverter/custom-reference.docx
@@ -7,514 +7,139 @@
         <w:pStyle w:val="Title"/>
       </w:pPr>
       <w:r>
-        <w:t>Title</w:t>
+        <w:t xml:space="preserve">Title </w:t>
+      </w:r>
+    </w:p>
+    <w:p>
+      <w:pPr>
+        <w:pStyle w:val="Subtitle"/>
+      </w:pPr>
+      <w:r>
+        <w:t xml:space="preserve"> Subtitle </w:t>
+      </w:r>
+    </w:p>
+    <w:p>
+      <w:pPr>
+        <w:pStyle w:val="Author"/>
+      </w:pPr>
+      <w:r>
+        <w:t xml:space="preserve"> Author </w:t>
+      </w:r>
+    </w:p>
+    <w:p>
+      <w:pPr>
+        <w:pStyle w:val="Date"/>
+      </w:pPr>
+      <w:r>
+        <w:t xml:space="preserve"> Date </w:t>
+      </w:r>
+    </w:p>
+    <w:p>
+      <w:pPr>
+        <w:pStyle w:val="Abstract"/>
+      </w:pPr>
+      <w:r>
+        <w:t xml:space="preserve"> Abstract </w:t>
       </w:r>
     </w:p>
     <w:p>
       <w:pPr>
         <w:pStyle w:val="Heading1"/>
-        <w:sectPr>
-          <w:pgSz w:w="12240" w:h="15840"/>
-          <w:pgMar w:top="1440" w:right="1440" w:bottom="1440" w:left="1440" w:header="720" w:footer="720" w:gutter="0"/>
-          <w:cols w:space="720"/>
-          <w:docGrid w:linePitch="360"/>
-        </w:sectPr>
-      </w:pPr>
-      <w:r>
-        <w:t>Medical tags</w:t>
-      </w:r>
-    </w:p>
-    <w:p>
-      <w:pPr>
-        <w:pStyle w:val="dt"/>
-      </w:pPr>
-      <w:r>
-        <w:t>Clinical need</w:t>
-      </w:r>
-    </w:p>
-    <w:p>
-      <w:pPr>
-        <w:ind w:right="-2160"/>
-        <w:rPr>
-          <w:shd w:val="clear" w:color="auto" w:fill="FFFFFF"/>
-        </w:rPr>
-      </w:pPr>
-      <w:r>
-        <w:rPr>
-          <w:shd w:val="clear" w:color="auto" w:fill="FFFFFF"/>
-        </w:rPr>
-        <w:t>Need</w:t>
-      </w:r>
-    </w:p>
-    <w:p>
-      <w:pPr>
-        <w:pStyle w:val="dt"/>
-      </w:pPr>
-      <w:r>
-        <w:t>Area</w:t>
-      </w:r>
-    </w:p>
-    <w:p>
-      <w:pPr>
-        <w:rPr>
-          <w:shd w:val="clear" w:color="auto" w:fill="FFFFFF"/>
-        </w:rPr>
-      </w:pPr>
-      <w:r>
-        <w:rPr>
-          <w:shd w:val="clear" w:color="auto" w:fill="FFFFFF"/>
-        </w:rPr>
-        <w:t>Clinical area</w:t>
-      </w:r>
-    </w:p>
-    <w:p>
-      <w:pPr>
-        <w:pStyle w:val="dt"/>
-      </w:pPr>
-      <w:r>
-        <w:t>Technology</w:t>
-      </w:r>
-    </w:p>
-    <w:p>
-      <w:pPr>
-        <w:rPr>
-          <w:shd w:val="clear" w:color="auto" w:fill="FFFFFF"/>
-        </w:rPr>
-      </w:pPr>
-      <w:r>
-        <w:rPr>
-          <w:shd w:val="clear" w:color="auto" w:fill="FFFFFF"/>
-        </w:rPr>
-        <w:t>Technology name</w:t>
-      </w:r>
-    </w:p>
-    <w:p>
-      <w:pPr>
-        <w:pStyle w:val="dt"/>
-      </w:pPr>
-      <w:r>
-        <w:t>Project keywords</w:t>
-      </w:r>
-    </w:p>
-    <w:p>
-      <w:pPr>
-        <w:rPr>
-          <w:shd w:val="clear" w:color="auto" w:fill="FFFFFF"/>
-        </w:rPr>
-      </w:pPr>
-      <w:r>
-        <w:rPr>
-          <w:shd w:val="clear" w:color="auto" w:fill="FFFFFF"/>
-        </w:rPr>
-        <w:t>Keywords list</w:t>
-      </w:r>
-    </w:p>
-    <w:p>
-      <w:pPr>
-        <w:pStyle w:val="dt"/>
-      </w:pPr>
-      <w:r>
-        <w:t>Device classification</w:t>
-      </w:r>
-    </w:p>
-    <w:p>
-      <w:pPr>
-        <w:rPr>
-          <w:shd w:val="clear" w:color="auto" w:fill="FFFFFF"/>
-        </w:rPr>
-      </w:pPr>
-      <w:r>
-        <w:rPr>
-          <w:shd w:val="clear" w:color="auto" w:fill="FFFFFF"/>
-        </w:rPr>
-        <w:t>I</w:t>
-      </w:r>
-    </w:p>
-    <w:p>
-      <w:pPr>
-        <w:pStyle w:val="Heading1"/>
-        <w:sectPr>
-          <w:type w:val="continuous"/>
-          <w:pgSz w:w="12240" w:h="15840"/>
-          <w:pgMar w:top="1440" w:right="1440" w:bottom="1440" w:left="1440" w:header="720" w:footer="720" w:gutter="0"/>
-          <w:cols w:num="2" w:space="720" w:equalWidth="0">
-            <w:col w:w="3600" w:space="720"/>
-            <w:col w:w="5040"/>
-          </w:cols>
-          <w:docGrid w:linePitch="360"/>
-        </w:sectPr>
-      </w:pPr>
-      <w:r>
-        <w:rPr>
-          <w:rFonts w:cs="Segoe UI"/>
-          <w:b/>
-          <w:noProof/>
-        </w:rPr>
-        <w:drawing>
-          <wp:inline distT="0" distB="0" distL="0" distR="0" wp14:anchorId="6F544115" wp14:editId="06F3CE15">
-            <wp:extent cx="3204376" cy="2337683"/>
-            <wp:effectExtent l="0" t="0" r="0" b="5715"/>
-            <wp:docPr id="2" name="Picture 2"/>
-            <wp:cNvGraphicFramePr/>
-            <a:graphic xmlns:a="http://schemas.openxmlformats.org/drawingml/2006/main">
-              <a:graphicData uri="http://schemas.openxmlformats.org/drawingml/2006/picture">
-                <pic:pic xmlns:pic="http://schemas.openxmlformats.org/drawingml/2006/picture">
-                  <pic:nvPicPr>
-                    <pic:cNvPr id="0" name=""/>
-                    <pic:cNvPicPr/>
-                  </pic:nvPicPr>
-                  <pic:blipFill>
-                    <a:blip r:embed="rId7"/>
-                    <a:stretch>
-                      <a:fillRect/>
-                    </a:stretch>
-                  </pic:blipFill>
-                  <pic:spPr>
-                    <a:xfrm>
-                      <a:off x="0" y="0"/>
-                      <a:ext cx="3246988" cy="2368769"/>
-                    </a:xfrm>
-                    <a:prstGeom prst="rect">
-                      <a:avLst/>
-                    </a:prstGeom>
-                    <a:noFill/>
-                    <a:ln>
-                      <a:noFill/>
-                      <a:prstDash/>
-                    </a:ln>
-                  </pic:spPr>
-                </pic:pic>
-              </a:graphicData>
-            </a:graphic>
-          </wp:inline>
-        </w:drawing>
-      </w:r>
-    </w:p>
-    <w:p>
-      <w:pPr>
-        <w:pStyle w:val="Heading1"/>
-      </w:pPr>
-      <w:r>
-        <w:t>Description</w:t>
-      </w:r>
-    </w:p>
-    <w:p>
-      <w:r>
-        <w:t>Lorem ipsum dolor sit amet, consectetur adipiscing elit. Sed sed massa enim. Praesent tempus, odio sed lobortis euismod, nulla felis luctus risus, in tempor leo ante vel tellus. Nunc consequat at arcu a ultricies. Integer semper ex at tristique</w:t>
-      </w:r>
-      <w:r>
-        <w:t xml:space="preserve"> placerat. Integer condimentum enim id molestie posuere. Fusce tincidunt elit elit, at auctor justo ultricies in. Mauris suscipit ligula efficitur erat semper, venenatis vulputate nisi fringilla.</w:t>
-      </w:r>
-    </w:p>
-    <w:p>
-      <w:pPr>
-        <w:pStyle w:val="Heading1"/>
-      </w:pPr>
-      <w:r>
-        <w:t>Members</w:t>
-      </w:r>
-    </w:p>
-    <w:tbl>
-      <w:tblPr>
-        <w:tblStyle w:val="PlainTable4"/>
-        <w:tblW w:w="0" w:type="auto"/>
-        <w:tblLook w:val="04A0" w:firstRow="1" w:lastRow="0" w:firstColumn="1" w:lastColumn="0" w:noHBand="0" w:noVBand="1"/>
-      </w:tblPr>
-      <w:tblGrid>
-        <w:gridCol w:w="4679"/>
-        <w:gridCol w:w="4671"/>
-      </w:tblGrid>
-      <w:tr>
-        <w:trPr>
-          <w:cnfStyle w:val="100000000000" w:firstRow="1" w:lastRow="0" w:firstColumn="0" w:lastColumn="0" w:oddVBand="0" w:evenVBand="0" w:oddHBand="0" w:evenHBand="0" w:firstRowFirstColumn="0" w:firstRowLastColumn="0" w:lastRowFirstColumn="0" w:lastRowLastColumn="0"/>
-        </w:trPr>
-        <w:tc>
-          <w:tcPr>
-            <w:cnfStyle w:val="001000000000" w:firstRow="0" w:lastRow="0" w:firstColumn="1" w:lastColumn="0" w:oddVBand="0" w:evenVBand="0" w:oddHBand="0" w:evenHBand="0" w:firstRowFirstColumn="0" w:firstRowLastColumn="0" w:lastRowFirstColumn="0" w:lastRowLastColumn="0"/>
-            <w:tcW w:w="4680" w:type="dxa"/>
-          </w:tcPr>
-          <w:p>
-            <w:r>
-              <w:t>Name</w:t>
-            </w:r>
-          </w:p>
-        </w:tc>
-        <w:tc>
-          <w:tcPr>
-            <w:tcW w:w="4680" w:type="dxa"/>
-          </w:tcPr>
-          <w:p>
-            <w:pPr>
-              <w:cnfStyle w:val="100000000000" w:firstRow="1" w:lastRow="0" w:firstColumn="0" w:lastColumn="0" w:oddVBand="0" w:evenVBand="0" w:oddHBand="0" w:evenHBand="0" w:firstRowFirstColumn="0" w:firstRowLastColumn="0" w:lastRowFirstColumn="0" w:lastRowLastColumn="0"/>
-            </w:pPr>
-            <w:r>
-              <w:t>Role</w:t>
-            </w:r>
-          </w:p>
-        </w:tc>
-      </w:tr>
-      <w:tr>
-        <w:trPr>
-          <w:cnfStyle w:val="000000100000" w:firstRow="0" w:lastRow="0" w:firstColumn="0" w:lastColumn="0" w:oddVBand="0" w:evenVBand="0" w:oddHBand="1" w:evenHBand="0" w:firstRowFirstColumn="0" w:firstRowLastColumn="0" w:lastRowFirstColumn="0" w:lastRowLastColumn="0"/>
-        </w:trPr>
-        <w:tc>
-          <w:tcPr>
-            <w:cnfStyle w:val="001000000000" w:firstRow="0" w:lastRow="0" w:firstColumn="1" w:lastColumn="0" w:oddVBand="0" w:evenVBand="0" w:oddHBand="0" w:evenHBand="0" w:firstRowFirstColumn="0" w:firstRowLastColumn="0" w:lastRowFirstColumn="0" w:lastRowLastColumn="0"/>
-            <w:tcW w:w="4680" w:type="dxa"/>
-          </w:tcPr>
-          <w:p>
-            <w:pPr>
-              <w:tabs>
-                <w:tab w:val="right" w:pos="4464"/>
-              </w:tabs>
-            </w:pPr>
-            <w:r>
-              <w:t>Kadri</w:t>
-            </w:r>
-            <w:r>
-              <w:tab/>
-            </w:r>
-          </w:p>
-        </w:tc>
-        <w:tc>
-          <w:tcPr>
-            <w:tcW w:w="4680" w:type="dxa"/>
-          </w:tcPr>
-          <w:p>
-            <w:pPr>
-              <w:cnfStyle w:val="000000100000" w:firstRow="0" w:lastRow="0" w:firstColumn="0" w:lastColumn="0" w:oddVBand="0" w:evenVBand="0" w:oddHBand="1" w:evenHBand="0" w:firstRowFirstColumn="0" w:firstRowLastColumn="0" w:lastRowFirstColumn="0" w:lastRowLastColumn="0"/>
-            </w:pPr>
-            <w:r>
-              <w:t>Leader</w:t>
-            </w:r>
-          </w:p>
-        </w:tc>
-      </w:tr>
-      <w:tr>
-        <w:tc>
-          <w:tcPr>
-            <w:cnfStyle w:val="001000000000" w:firstRow="0" w:lastRow="0" w:firstColumn="1" w:lastColumn="0" w:oddVBand="0" w:evenVBand="0" w:oddHBand="0" w:evenHBand="0" w:firstRowFirstColumn="0" w:firstRowLastColumn="0" w:lastRowFirstColumn="0" w:lastRowLastColumn="0"/>
-            <w:tcW w:w="4680" w:type="dxa"/>
-          </w:tcPr>
-          <w:p>
-            <w:r>
-              <w:t>Jüri</w:t>
-            </w:r>
-          </w:p>
-        </w:tc>
-        <w:tc>
-          <w:tcPr>
-            <w:tcW w:w="4680" w:type="dxa"/>
-          </w:tcPr>
-          <w:p>
-            <w:pPr>
-              <w:cnfStyle w:val="000000000000" w:firstRow="0" w:lastRow="0" w:firstColumn="0" w:lastColumn="0" w:oddVBand="0" w:evenVBand="0" w:oddHBand="0" w:evenHBand="0" w:firstRowFirstColumn="0" w:firstRowLastColumn="0" w:lastRowFirstColumn="0" w:lastRowLastColumn="0"/>
-            </w:pPr>
-            <w:r>
-              <w:t>Mentor</w:t>
-            </w:r>
-          </w:p>
-        </w:tc>
-      </w:tr>
-      <w:tr>
-        <w:trPr>
-          <w:cnfStyle w:val="000000100000" w:firstRow="0" w:lastRow="0" w:firstColumn="0" w:lastColumn="0" w:oddVBand="0" w:evenVBand="0" w:oddHBand="1" w:evenHBand="0" w:firstRowFirstColumn="0" w:firstRowLastColumn="0" w:lastRowFirstColumn="0" w:lastRowLastColumn="0"/>
-        </w:trPr>
-        <w:tc>
-          <w:tcPr>
-            <w:cnfStyle w:val="001000000000" w:firstRow="0" w:lastRow="0" w:firstColumn="1" w:lastColumn="0" w:oddVBand="0" w:evenVBand="0" w:oddHBand="0" w:evenHBand="0" w:firstRowFirstColumn="0" w:firstRowLastColumn="0" w:lastRowFirstColumn="0" w:lastRowLastColumn="0"/>
-            <w:tcW w:w="4680" w:type="dxa"/>
-          </w:tcPr>
-          <w:p>
-            <w:r>
-              <w:t>Mart</w:t>
-            </w:r>
-          </w:p>
-        </w:tc>
-        <w:tc>
-          <w:tcPr>
-            <w:tcW w:w="4680" w:type="dxa"/>
-          </w:tcPr>
-          <w:p>
-            <w:pPr>
-              <w:cnfStyle w:val="000000100000" w:firstRow="0" w:lastRow="0" w:firstColumn="0" w:lastColumn="0" w:oddVBand="0" w:evenVBand="0" w:oddHBand="1" w:evenHBand="0" w:firstRowFirstColumn="0" w:firstRowLastColumn="0" w:lastRowFirstColumn="0" w:lastRowLastColumn="0"/>
-            </w:pPr>
-            <w:r>
-              <w:t>Member</w:t>
-            </w:r>
-          </w:p>
-        </w:tc>
-      </w:tr>
-      <w:tr>
-        <w:tc>
-          <w:tcPr>
-            <w:cnfStyle w:val="001000000000" w:firstRow="0" w:lastRow="0" w:firstColumn="1" w:lastColumn="0" w:oddVBand="0" w:evenVBand="0" w:oddHBand="0" w:evenHBand="0" w:firstRowFirstColumn="0" w:firstRowLastColumn="0" w:lastRowFirstColumn="0" w:lastRowLastColumn="0"/>
-            <w:tcW w:w="4680" w:type="dxa"/>
-          </w:tcPr>
-          <w:p>
-            <w:r>
-              <w:t>Marta</w:t>
-            </w:r>
-          </w:p>
-        </w:tc>
-        <w:tc>
-          <w:tcPr>
-            <w:tcW w:w="4680" w:type="dxa"/>
-          </w:tcPr>
-          <w:p>
-            <w:pPr>
-              <w:cnfStyle w:val="000000000000" w:firstRow="0" w:lastRow="0" w:firstColumn="0" w:lastColumn="0" w:oddVBand="0" w:evenVBand="0" w:oddHBand="0" w:evenHBand="0" w:firstRowFirstColumn="0" w:firstRowLastColumn="0" w:lastRowFirstColumn="0" w:lastRowLastColumn="0"/>
-            </w:pPr>
-            <w:r>
-              <w:t>Member</w:t>
-            </w:r>
-          </w:p>
-        </w:tc>
-      </w:tr>
-    </w:tbl>
-    <w:p>
-      <w:bookmarkStart w:id="0" w:name="_GoBack"/>
+      </w:pPr>
+      <w:bookmarkStart w:id="0" w:name="heading-1"/>
+      <w:r>
+        <w:t xml:space="preserve"> </w:t>
+      </w:r>
+      <w:r>
+        <w:t>Heading</w:t>
+      </w:r>
+      <w:r>
+        <w:t xml:space="preserve"> 1 </w:t>
+      </w:r>
       <w:bookmarkEnd w:id="0"/>
     </w:p>
     <w:p>
-      <w:r>
-        <w:br w:type="page"/>
-      </w:r>
-      <w:r>
-        <w:lastRenderedPageBreak/>
-        <w:br w:type="page"/>
-      </w:r>
-    </w:p>
-    <w:p/>
-    <w:p>
-      <w:pPr>
-        <w:pStyle w:val="Title"/>
-      </w:pPr>
-      <w:r>
-        <w:t xml:space="preserve">Title </w:t>
-      </w:r>
-    </w:p>
-    <w:p>
-      <w:pPr>
-        <w:pStyle w:val="Subtitle"/>
-      </w:pPr>
-      <w:r>
-        <w:t xml:space="preserve"> Subtitle </w:t>
-      </w:r>
-    </w:p>
-    <w:p>
-      <w:pPr>
-        <w:pStyle w:val="Author"/>
-      </w:pPr>
-      <w:r>
-        <w:t xml:space="preserve"> Author </w:t>
-      </w:r>
-    </w:p>
-    <w:p>
-      <w:pPr>
-        <w:pStyle w:val="Date"/>
-      </w:pPr>
-      <w:r>
-        <w:t xml:space="preserve"> Date </w:t>
-      </w:r>
-    </w:p>
-    <w:p>
-      <w:pPr>
-        <w:pStyle w:val="Abstract"/>
-      </w:pPr>
-      <w:r>
-        <w:t xml:space="preserve"> Abstract </w:t>
-      </w:r>
-    </w:p>
-    <w:p>
-      <w:pPr>
-        <w:pStyle w:val="Heading1"/>
-      </w:pPr>
-      <w:bookmarkStart w:id="1" w:name="heading-1"/>
-      <w:r>
-        <w:t xml:space="preserve"> Heading 1 </w:t>
+      <w:pPr>
+        <w:pStyle w:val="Heading2"/>
+      </w:pPr>
+      <w:bookmarkStart w:id="1" w:name="heading-2"/>
+      <w:r>
+        <w:t xml:space="preserve"> </w:t>
+      </w:r>
+      <w:r>
+        <w:t xml:space="preserve">Heading 2 </w:t>
       </w:r>
       <w:bookmarkEnd w:id="1"/>
     </w:p>
     <w:p>
       <w:pPr>
-        <w:pStyle w:val="Heading2"/>
-      </w:pPr>
-      <w:bookmarkStart w:id="2" w:name="heading-2"/>
-      <w:r>
-        <w:t xml:space="preserve"> Heading 2 </w:t>
+        <w:pStyle w:val="Heading3"/>
+      </w:pPr>
+      <w:bookmarkStart w:id="2" w:name="heading-3"/>
+      <w:r>
+        <w:t xml:space="preserve"> Heading 3 </w:t>
       </w:r>
       <w:bookmarkEnd w:id="2"/>
     </w:p>
     <w:p>
       <w:pPr>
-        <w:pStyle w:val="Heading3"/>
-      </w:pPr>
-      <w:bookmarkStart w:id="3" w:name="heading-3"/>
-      <w:r>
-        <w:t xml:space="preserve"> Heading 3 </w:t>
+        <w:pStyle w:val="Heading4"/>
+      </w:pPr>
+      <w:bookmarkStart w:id="3" w:name="heading-4"/>
+      <w:r>
+        <w:t xml:space="preserve"> Heading 4 </w:t>
       </w:r>
       <w:bookmarkEnd w:id="3"/>
     </w:p>
     <w:p>
       <w:pPr>
-        <w:pStyle w:val="Heading4"/>
-      </w:pPr>
-      <w:bookmarkStart w:id="4" w:name="heading-4"/>
-      <w:r>
-        <w:t xml:space="preserve"> Heading 4 </w:t>
+        <w:pStyle w:val="Heading5"/>
+      </w:pPr>
+      <w:bookmarkStart w:id="4" w:name="heading-5"/>
+      <w:r>
+        <w:t xml:space="preserve"> Heading 5 </w:t>
       </w:r>
       <w:bookmarkEnd w:id="4"/>
     </w:p>
     <w:p>
       <w:pPr>
-        <w:pStyle w:val="Heading5"/>
-      </w:pPr>
-      <w:bookmarkStart w:id="5" w:name="heading-5"/>
-      <w:r>
-        <w:t xml:space="preserve"> Heading 5 </w:t>
+        <w:pStyle w:val="Heading6"/>
+      </w:pPr>
+      <w:bookmarkStart w:id="5" w:name="heading-6"/>
+      <w:r>
+        <w:t xml:space="preserve"> Heading 6 </w:t>
       </w:r>
       <w:bookmarkEnd w:id="5"/>
     </w:p>
     <w:p>
       <w:pPr>
-        <w:pStyle w:val="Heading6"/>
-      </w:pPr>
-      <w:bookmarkStart w:id="6" w:name="heading-6"/>
-      <w:r>
-        <w:t xml:space="preserve"> Heading 6 </w:t>
+        <w:pStyle w:val="Heading7"/>
+      </w:pPr>
+      <w:bookmarkStart w:id="6" w:name="heading-7"/>
+      <w:r>
+        <w:t xml:space="preserve"> Heading 7 </w:t>
       </w:r>
       <w:bookmarkEnd w:id="6"/>
     </w:p>
     <w:p>
       <w:pPr>
-        <w:pStyle w:val="Heading7"/>
-      </w:pPr>
-      <w:bookmarkStart w:id="7" w:name="heading-7"/>
-      <w:r>
-        <w:t xml:space="preserve"> Heading 7 </w:t>
+        <w:pStyle w:val="Heading8"/>
+      </w:pPr>
+      <w:bookmarkStart w:id="7" w:name="heading-8"/>
+      <w:r>
+        <w:t xml:space="preserve"> Heading 8 </w:t>
       </w:r>
       <w:bookmarkEnd w:id="7"/>
     </w:p>
     <w:p>
       <w:pPr>
-        <w:pStyle w:val="Heading8"/>
-      </w:pPr>
-      <w:bookmarkStart w:id="8" w:name="heading-8"/>
-      <w:r>
-        <w:t xml:space="preserve"> Heading 8 </w:t>
+        <w:pStyle w:val="Heading9"/>
+      </w:pPr>
+      <w:bookmarkStart w:id="8" w:name="heading-9"/>
+      <w:r>
+        <w:t xml:space="preserve"> Heading 9 </w:t>
       </w:r>
       <w:bookmarkEnd w:id="8"/>
-    </w:p>
-    <w:p>
-      <w:pPr>
-        <w:pStyle w:val="Heading9"/>
-      </w:pPr>
-      <w:bookmarkStart w:id="9" w:name="heading-9"/>
-      <w:r>
-        <w:t xml:space="preserve"> Heading 9 </w:t>
-      </w:r>
-      <w:bookmarkEnd w:id="9"/>
     </w:p>
     <w:p>
       <w:pPr>
@@ -540,12 +165,24 @@
       <w:r>
         <w:t xml:space="preserve"> .    </w:t>
       </w:r>
-      <w:hyperlink r:id="rId8">
+      <w:hyperlink r:id="rId7">
         <w:r>
           <w:rPr>
             <w:rStyle w:val="Hyperlink"/>
           </w:rPr>
-          <w:t xml:space="preserve"> Hyperlink </w:t>
+          <w:t xml:space="preserve"> </w:t>
+        </w:r>
+        <w:r>
+          <w:rPr>
+            <w:rStyle w:val="Hyperlink"/>
+          </w:rPr>
+          <w:t>Hyperlink</w:t>
+        </w:r>
+        <w:r>
+          <w:rPr>
+            <w:rStyle w:val="Hyperlink"/>
+          </w:rPr>
+          <w:t xml:space="preserve"> </w:t>
         </w:r>
       </w:hyperlink>
       <w:r>
@@ -680,7 +317,6 @@
         <w:pStyle w:val="DefinitionTerm"/>
       </w:pPr>
       <w:r>
-        <w:lastRenderedPageBreak/>
         <w:t xml:space="preserve"> DefinitionTerm </w:t>
       </w:r>
     </w:p>
@@ -692,7 +328,6 @@
         <w:t xml:space="preserve"> Definition </w:t>
       </w:r>
     </w:p>
-    <w:p/>
     <w:sectPr>
       <w:type w:val="continuous"/>
       <w:pgSz w:w="12240" w:h="15840"/>
@@ -765,6 +400,8 @@
       <w:r>
         <w:t xml:space="preserve"> Footnote Text.</w:t>
       </w:r>
+      <w:bookmarkStart w:id="9" w:name="_GoBack"/>
+      <w:bookmarkEnd w:id="9"/>
     </w:p>
   </w:footnote>
 </w:footnotes>
@@ -1200,19 +837,18 @@
     <w:next w:val="Normal"/>
     <w:link w:val="Heading2Char"/>
     <w:uiPriority w:val="9"/>
-    <w:semiHidden/>
     <w:unhideWhenUsed/>
     <w:qFormat/>
-    <w:rsid w:val="00480A18"/>
+    <w:rsid w:val="001C7BB1"/>
     <w:pPr>
       <w:keepNext/>
       <w:keepLines/>
-      <w:spacing w:before="120" w:after="0" w:line="240" w:lineRule="auto"/>
+      <w:spacing w:before="120" w:after="120" w:line="240" w:lineRule="auto"/>
       <w:outlineLvl w:val="1"/>
     </w:pPr>
     <w:rPr>
       <w:rFonts w:asciiTheme="majorHAnsi" w:eastAsiaTheme="majorEastAsia" w:hAnsiTheme="majorHAnsi" w:cstheme="majorBidi"/>
-      <w:color w:val="4777BB"/>
+      <w:color w:val="262626" w:themeColor="text1" w:themeTint="D9"/>
       <w:sz w:val="36"/>
       <w:szCs w:val="36"/>
     </w:rPr>
@@ -1647,11 +1283,10 @@
     <w:basedOn w:val="DefaultParagraphFont"/>
     <w:link w:val="Heading2"/>
     <w:uiPriority w:val="9"/>
-    <w:semiHidden/>
-    <w:rsid w:val="00480A18"/>
-    <w:rPr>
-      <w:rFonts w:asciiTheme="majorHAnsi" w:eastAsiaTheme="majorEastAsia" w:hAnsiTheme="majorHAnsi" w:cstheme="majorBidi"/>
-      <w:color w:val="4777BB"/>
+    <w:rsid w:val="001C7BB1"/>
+    <w:rPr>
+      <w:rFonts w:asciiTheme="majorHAnsi" w:eastAsiaTheme="majorEastAsia" w:hAnsiTheme="majorHAnsi" w:cstheme="majorBidi"/>
+      <w:color w:val="262626" w:themeColor="text1" w:themeTint="D9"/>
       <w:sz w:val="36"/>
       <w:szCs w:val="36"/>
     </w:rPr>
@@ -2022,7 +1657,10 @@
     <w:basedOn w:val="BodyText"/>
     <w:next w:val="BodyText"/>
     <w:qFormat/>
-    <w:rsid w:val="00F56344"/>
+    <w:rsid w:val="001C7BB1"/>
+    <w:pPr>
+      <w:spacing w:before="120" w:after="120"/>
+    </w:pPr>
   </w:style>
   <w:style w:type="paragraph" w:customStyle="1" w:styleId="Compact">
     <w:name w:val="Compact"/>
@@ -2228,9 +1866,9 @@
   <w:style w:type="character" w:styleId="Hyperlink">
     <w:name w:val="Hyperlink"/>
     <w:basedOn w:val="DefaultParagraphFont"/>
-    <w:rsid w:val="00F56344"/>
-    <w:rPr>
-      <w:color w:val="4472C4" w:themeColor="accent1"/>
+    <w:rsid w:val="003A1720"/>
+    <w:rPr>
+      <w:color w:val="4777BB"/>
     </w:rPr>
   </w:style>
   <w:style w:type="paragraph" w:styleId="BalloonText">
@@ -2532,7 +2170,7 @@
 </file>
 
 <file path=customXml/itemProps1.xml><?xml version="1.0" encoding="utf-8"?>
-<ds:datastoreItem xmlns:ds="http://schemas.openxmlformats.org/officeDocument/2006/customXml" ds:itemID="{C52B04F3-3FEC-426C-AD41-1D10B6B00F59}">
+<ds:datastoreItem xmlns:ds="http://schemas.openxmlformats.org/officeDocument/2006/customXml" ds:itemID="{7A81957E-57B7-42AD-A09E-DFFECB4804DF}">
   <ds:schemaRefs>
     <ds:schemaRef ds:uri="http://schemas.openxmlformats.org/officeDocument/2006/bibliography"/>
   </ds:schemaRefs>

</xml_diff>